<commit_message>
Full Done & Report Added
</commit_message>
<xml_diff>
--- a/Lab Report/Lab 08/19202103268_Lab Report_Lab-08.docx
+++ b/Lab Report/Lab 08/19202103268_Lab Report_Lab-08.docx
@@ -747,10 +747,606 @@
           <w:rFonts w:ascii="Monument Extended Black" w:hAnsi="Monument Extended Black"/>
           <w:b/>
           <w:bCs/>
-          <w:sz w:val="28"/>
-          <w:szCs w:val="28"/>
-        </w:rPr>
-      </w:pPr>
+          <w:noProof/>
+          <w:sz w:val="28"/>
+          <w:szCs w:val="28"/>
+        </w:rPr>
+      </w:pPr>
+      <w:r>
+        <w:rPr>
+          <w:rFonts w:ascii="Monument Extended Black" w:hAnsi="Monument Extended Black"/>
+          <w:b/>
+          <w:bCs/>
+          <w:noProof/>
+          <w:sz w:val="28"/>
+          <w:szCs w:val="28"/>
+        </w:rPr>
+        <w:lastRenderedPageBreak/>
+        <w:drawing>
+          <wp:inline distT="0" distB="0" distL="0" distR="0" wp14:anchorId="5691DB9F" wp14:editId="34A34332">
+            <wp:extent cx="7598979" cy="10448596"/>
+            <wp:effectExtent l="0" t="0" r="2540" b="0"/>
+            <wp:docPr id="65" name="Picture 65"/>
+            <wp:cNvGraphicFramePr>
+              <a:graphicFrameLocks xmlns:a="http://schemas.openxmlformats.org/drawingml/2006/main" noChangeAspect="1"/>
+            </wp:cNvGraphicFramePr>
+            <a:graphic xmlns:a="http://schemas.openxmlformats.org/drawingml/2006/main">
+              <a:graphicData uri="http://schemas.openxmlformats.org/drawingml/2006/picture">
+                <pic:pic xmlns:pic="http://schemas.openxmlformats.org/drawingml/2006/picture">
+                  <pic:nvPicPr>
+                    <pic:cNvPr id="0" name="Picture 68"/>
+                    <pic:cNvPicPr>
+                      <a:picLocks noChangeAspect="1" noChangeArrowheads="1"/>
+                    </pic:cNvPicPr>
+                  </pic:nvPicPr>
+                  <pic:blipFill>
+                    <a:blip r:embed="rId8">
+                      <a:extLst>
+                        <a:ext uri="{28A0092B-C50C-407E-A947-70E740481C1C}">
+                          <a14:useLocalDpi xmlns:a14="http://schemas.microsoft.com/office/drawing/2010/main" val="0"/>
+                        </a:ext>
+                      </a:extLst>
+                    </a:blip>
+                    <a:srcRect/>
+                    <a:stretch>
+                      <a:fillRect/>
+                    </a:stretch>
+                  </pic:blipFill>
+                  <pic:spPr bwMode="auto">
+                    <a:xfrm>
+                      <a:off x="0" y="0"/>
+                      <a:ext cx="7603302" cy="10454541"/>
+                    </a:xfrm>
+                    <a:prstGeom prst="rect">
+                      <a:avLst/>
+                    </a:prstGeom>
+                    <a:noFill/>
+                    <a:ln>
+                      <a:noFill/>
+                    </a:ln>
+                  </pic:spPr>
+                </pic:pic>
+              </a:graphicData>
+            </a:graphic>
+          </wp:inline>
+        </w:drawing>
+      </w:r>
+      <w:r>
+        <w:rPr>
+          <w:rFonts w:ascii="Monument Extended Black" w:hAnsi="Monument Extended Black"/>
+          <w:b/>
+          <w:bCs/>
+          <w:noProof/>
+          <w:sz w:val="28"/>
+          <w:szCs w:val="28"/>
+        </w:rPr>
+        <w:lastRenderedPageBreak/>
+        <w:drawing>
+          <wp:inline distT="0" distB="0" distL="0" distR="0" wp14:anchorId="7655A63C" wp14:editId="4ED73A2A">
+            <wp:extent cx="7656649" cy="10405241"/>
+            <wp:effectExtent l="0" t="0" r="1905" b="0"/>
+            <wp:docPr id="66" name="Picture 66"/>
+            <wp:cNvGraphicFramePr>
+              <a:graphicFrameLocks xmlns:a="http://schemas.openxmlformats.org/drawingml/2006/main" noChangeAspect="1"/>
+            </wp:cNvGraphicFramePr>
+            <a:graphic xmlns:a="http://schemas.openxmlformats.org/drawingml/2006/main">
+              <a:graphicData uri="http://schemas.openxmlformats.org/drawingml/2006/picture">
+                <pic:pic xmlns:pic="http://schemas.openxmlformats.org/drawingml/2006/picture">
+                  <pic:nvPicPr>
+                    <pic:cNvPr id="0" name="Picture 69"/>
+                    <pic:cNvPicPr>
+                      <a:picLocks noChangeAspect="1" noChangeArrowheads="1"/>
+                    </pic:cNvPicPr>
+                  </pic:nvPicPr>
+                  <pic:blipFill>
+                    <a:blip r:embed="rId9" cstate="print">
+                      <a:extLst>
+                        <a:ext uri="{28A0092B-C50C-407E-A947-70E740481C1C}">
+                          <a14:useLocalDpi xmlns:a14="http://schemas.microsoft.com/office/drawing/2010/main" val="0"/>
+                        </a:ext>
+                      </a:extLst>
+                    </a:blip>
+                    <a:srcRect/>
+                    <a:stretch>
+                      <a:fillRect/>
+                    </a:stretch>
+                  </pic:blipFill>
+                  <pic:spPr bwMode="auto">
+                    <a:xfrm>
+                      <a:off x="0" y="0"/>
+                      <a:ext cx="7658468" cy="10407713"/>
+                    </a:xfrm>
+                    <a:prstGeom prst="rect">
+                      <a:avLst/>
+                    </a:prstGeom>
+                    <a:noFill/>
+                    <a:ln>
+                      <a:noFill/>
+                    </a:ln>
+                  </pic:spPr>
+                </pic:pic>
+              </a:graphicData>
+            </a:graphic>
+          </wp:inline>
+        </w:drawing>
+      </w:r>
+    </w:p>
+    <w:p>
+      <w:pPr>
+        <w:jc w:val="center"/>
+        <w:rPr>
+          <w:rFonts w:ascii="Monument Extended Black" w:hAnsi="Monument Extended Black"/>
+          <w:b/>
+          <w:bCs/>
+          <w:noProof/>
+          <w:sz w:val="28"/>
+          <w:szCs w:val="28"/>
+        </w:rPr>
+      </w:pPr>
+      <w:r>
+        <w:rPr>
+          <w:rFonts w:ascii="Monument Extended Black" w:hAnsi="Monument Extended Black"/>
+          <w:b/>
+          <w:bCs/>
+          <w:noProof/>
+          <w:sz w:val="28"/>
+          <w:szCs w:val="28"/>
+        </w:rPr>
+        <w:lastRenderedPageBreak/>
+        <w:drawing>
+          <wp:inline distT="0" distB="0" distL="0" distR="0" wp14:anchorId="31DF4C87" wp14:editId="5E87A6C4">
+            <wp:extent cx="6032500" cy="4266950"/>
+            <wp:effectExtent l="0" t="0" r="6350" b="635"/>
+            <wp:docPr id="68" name="Picture 68"/>
+            <wp:cNvGraphicFramePr>
+              <a:graphicFrameLocks xmlns:a="http://schemas.openxmlformats.org/drawingml/2006/main" noChangeAspect="1"/>
+            </wp:cNvGraphicFramePr>
+            <a:graphic xmlns:a="http://schemas.openxmlformats.org/drawingml/2006/main">
+              <a:graphicData uri="http://schemas.openxmlformats.org/drawingml/2006/picture">
+                <pic:pic xmlns:pic="http://schemas.openxmlformats.org/drawingml/2006/picture">
+                  <pic:nvPicPr>
+                    <pic:cNvPr id="0" name="Picture 71"/>
+                    <pic:cNvPicPr>
+                      <a:picLocks noChangeAspect="1" noChangeArrowheads="1"/>
+                    </pic:cNvPicPr>
+                  </pic:nvPicPr>
+                  <pic:blipFill>
+                    <a:blip r:embed="rId10">
+                      <a:extLst>
+                        <a:ext uri="{28A0092B-C50C-407E-A947-70E740481C1C}">
+                          <a14:useLocalDpi xmlns:a14="http://schemas.microsoft.com/office/drawing/2010/main" val="0"/>
+                        </a:ext>
+                      </a:extLst>
+                    </a:blip>
+                    <a:srcRect/>
+                    <a:stretch>
+                      <a:fillRect/>
+                    </a:stretch>
+                  </pic:blipFill>
+                  <pic:spPr bwMode="auto">
+                    <a:xfrm>
+                      <a:off x="0" y="0"/>
+                      <a:ext cx="6043564" cy="4274776"/>
+                    </a:xfrm>
+                    <a:prstGeom prst="rect">
+                      <a:avLst/>
+                    </a:prstGeom>
+                    <a:noFill/>
+                    <a:ln>
+                      <a:noFill/>
+                    </a:ln>
+                  </pic:spPr>
+                </pic:pic>
+              </a:graphicData>
+            </a:graphic>
+          </wp:inline>
+        </w:drawing>
+      </w:r>
+    </w:p>
+    <w:p>
+      <w:pPr>
+        <w:jc w:val="center"/>
+        <w:rPr>
+          <w:rFonts w:ascii="Monument Extended Black" w:hAnsi="Monument Extended Black"/>
+          <w:b/>
+          <w:bCs/>
+          <w:noProof/>
+          <w:sz w:val="32"/>
+          <w:szCs w:val="32"/>
+        </w:rPr>
+      </w:pPr>
+      <w:r>
+        <w:rPr>
+          <w:rFonts w:ascii="Monument Extended Black" w:hAnsi="Monument Extended Black"/>
+          <w:b/>
+          <w:bCs/>
+          <w:noProof/>
+          <w:sz w:val="32"/>
+          <w:szCs w:val="32"/>
+        </w:rPr>
+        <w:t>2 to 1 Line MUX</w:t>
+      </w:r>
+    </w:p>
+    <w:p>
+      <w:pPr>
+        <w:jc w:val="center"/>
+        <w:rPr>
+          <w:rFonts w:ascii="Monument Extended Black" w:hAnsi="Monument Extended Black"/>
+          <w:b/>
+          <w:bCs/>
+          <w:noProof/>
+          <w:sz w:val="28"/>
+          <w:szCs w:val="28"/>
+        </w:rPr>
+      </w:pPr>
+    </w:p>
+    <w:p>
+      <w:pPr>
+        <w:jc w:val="center"/>
+        <w:rPr>
+          <w:rFonts w:ascii="Monument Extended Black" w:hAnsi="Monument Extended Black"/>
+          <w:b/>
+          <w:bCs/>
+          <w:noProof/>
+          <w:sz w:val="28"/>
+          <w:szCs w:val="28"/>
+        </w:rPr>
+      </w:pPr>
+      <w:r>
+        <w:rPr>
+          <w:rFonts w:ascii="Monument Extended Black" w:hAnsi="Monument Extended Black"/>
+          <w:b/>
+          <w:bCs/>
+          <w:noProof/>
+          <w:sz w:val="28"/>
+          <w:szCs w:val="28"/>
+        </w:rPr>
+        <w:drawing>
+          <wp:inline distT="0" distB="0" distL="0" distR="0" wp14:anchorId="1515913C" wp14:editId="77717114">
+            <wp:extent cx="5835348" cy="4127500"/>
+            <wp:effectExtent l="0" t="0" r="0" b="6350"/>
+            <wp:docPr id="69" name="Picture 69"/>
+            <wp:cNvGraphicFramePr>
+              <a:graphicFrameLocks xmlns:a="http://schemas.openxmlformats.org/drawingml/2006/main" noChangeAspect="1"/>
+            </wp:cNvGraphicFramePr>
+            <a:graphic xmlns:a="http://schemas.openxmlformats.org/drawingml/2006/main">
+              <a:graphicData uri="http://schemas.openxmlformats.org/drawingml/2006/picture">
+                <pic:pic xmlns:pic="http://schemas.openxmlformats.org/drawingml/2006/picture">
+                  <pic:nvPicPr>
+                    <pic:cNvPr id="0" name="Picture 72"/>
+                    <pic:cNvPicPr>
+                      <a:picLocks noChangeAspect="1" noChangeArrowheads="1"/>
+                    </pic:cNvPicPr>
+                  </pic:nvPicPr>
+                  <pic:blipFill>
+                    <a:blip r:embed="rId11">
+                      <a:extLst>
+                        <a:ext uri="{28A0092B-C50C-407E-A947-70E740481C1C}">
+                          <a14:useLocalDpi xmlns:a14="http://schemas.microsoft.com/office/drawing/2010/main" val="0"/>
+                        </a:ext>
+                      </a:extLst>
+                    </a:blip>
+                    <a:srcRect/>
+                    <a:stretch>
+                      <a:fillRect/>
+                    </a:stretch>
+                  </pic:blipFill>
+                  <pic:spPr bwMode="auto">
+                    <a:xfrm>
+                      <a:off x="0" y="0"/>
+                      <a:ext cx="5838411" cy="4129667"/>
+                    </a:xfrm>
+                    <a:prstGeom prst="rect">
+                      <a:avLst/>
+                    </a:prstGeom>
+                    <a:noFill/>
+                    <a:ln>
+                      <a:noFill/>
+                    </a:ln>
+                  </pic:spPr>
+                </pic:pic>
+              </a:graphicData>
+            </a:graphic>
+          </wp:inline>
+        </w:drawing>
+      </w:r>
+    </w:p>
+    <w:p>
+      <w:pPr>
+        <w:jc w:val="center"/>
+        <w:rPr>
+          <w:rFonts w:ascii="Monument Extended Black" w:hAnsi="Monument Extended Black"/>
+          <w:b/>
+          <w:bCs/>
+          <w:noProof/>
+          <w:sz w:val="32"/>
+          <w:szCs w:val="32"/>
+        </w:rPr>
+      </w:pPr>
+      <w:r>
+        <w:rPr>
+          <w:rFonts w:ascii="Monument Extended Black" w:hAnsi="Monument Extended Black"/>
+          <w:b/>
+          <w:bCs/>
+          <w:noProof/>
+          <w:sz w:val="32"/>
+          <w:szCs w:val="32"/>
+        </w:rPr>
+        <w:t>4 to 1 Line MUX</w:t>
+      </w:r>
+    </w:p>
+    <w:p>
+      <w:pPr>
+        <w:rPr>
+          <w:rFonts w:ascii="Monument Extended Black" w:hAnsi="Monument Extended Black"/>
+          <w:b/>
+          <w:bCs/>
+          <w:noProof/>
+          <w:sz w:val="28"/>
+          <w:szCs w:val="28"/>
+        </w:rPr>
+      </w:pPr>
+      <w:r>
+        <w:rPr>
+          <w:rFonts w:ascii="Monument Extended Black" w:hAnsi="Monument Extended Black"/>
+          <w:b/>
+          <w:bCs/>
+          <w:noProof/>
+          <w:sz w:val="28"/>
+          <w:szCs w:val="28"/>
+        </w:rPr>
+        <w:lastRenderedPageBreak/>
+        <w:drawing>
+          <wp:inline distT="0" distB="0" distL="0" distR="0" wp14:anchorId="560BF4A4" wp14:editId="23B51278">
+            <wp:extent cx="7781746" cy="7023100"/>
+            <wp:effectExtent l="0" t="0" r="0" b="6350"/>
+            <wp:docPr id="70" name="Picture 70"/>
+            <wp:cNvGraphicFramePr>
+              <a:graphicFrameLocks xmlns:a="http://schemas.openxmlformats.org/drawingml/2006/main" noChangeAspect="1"/>
+            </wp:cNvGraphicFramePr>
+            <a:graphic xmlns:a="http://schemas.openxmlformats.org/drawingml/2006/main">
+              <a:graphicData uri="http://schemas.openxmlformats.org/drawingml/2006/picture">
+                <pic:pic xmlns:pic="http://schemas.openxmlformats.org/drawingml/2006/picture">
+                  <pic:nvPicPr>
+                    <pic:cNvPr id="0" name="Picture 73"/>
+                    <pic:cNvPicPr>
+                      <a:picLocks noChangeAspect="1" noChangeArrowheads="1"/>
+                    </pic:cNvPicPr>
+                  </pic:nvPicPr>
+                  <pic:blipFill>
+                    <a:blip r:embed="rId12">
+                      <a:extLst>
+                        <a:ext uri="{28A0092B-C50C-407E-A947-70E740481C1C}">
+                          <a14:useLocalDpi xmlns:a14="http://schemas.microsoft.com/office/drawing/2010/main" val="0"/>
+                        </a:ext>
+                      </a:extLst>
+                    </a:blip>
+                    <a:srcRect/>
+                    <a:stretch>
+                      <a:fillRect/>
+                    </a:stretch>
+                  </pic:blipFill>
+                  <pic:spPr bwMode="auto">
+                    <a:xfrm>
+                      <a:off x="0" y="0"/>
+                      <a:ext cx="7791972" cy="7032329"/>
+                    </a:xfrm>
+                    <a:prstGeom prst="rect">
+                      <a:avLst/>
+                    </a:prstGeom>
+                    <a:noFill/>
+                    <a:ln>
+                      <a:noFill/>
+                    </a:ln>
+                  </pic:spPr>
+                </pic:pic>
+              </a:graphicData>
+            </a:graphic>
+          </wp:inline>
+        </w:drawing>
+      </w:r>
+    </w:p>
+    <w:p>
+      <w:pPr>
+        <w:jc w:val="center"/>
+        <w:rPr>
+          <w:rFonts w:ascii="Monument Extended Black" w:hAnsi="Monument Extended Black"/>
+          <w:b/>
+          <w:bCs/>
+          <w:noProof/>
+          <w:sz w:val="32"/>
+          <w:szCs w:val="32"/>
+        </w:rPr>
+      </w:pPr>
+      <w:r>
+        <w:rPr>
+          <w:rFonts w:ascii="Monument Extended Black" w:hAnsi="Monument Extended Black"/>
+          <w:b/>
+          <w:bCs/>
+          <w:noProof/>
+          <w:sz w:val="32"/>
+          <w:szCs w:val="32"/>
+        </w:rPr>
+        <w:t>Quadruple 2 to 1 Line MUX</w:t>
+      </w:r>
+    </w:p>
+    <w:p>
+      <w:pPr>
+        <w:jc w:val="center"/>
+        <w:rPr>
+          <w:rFonts w:ascii="Monument Extended Black" w:hAnsi="Monument Extended Black"/>
+          <w:b/>
+          <w:bCs/>
+          <w:noProof/>
+          <w:sz w:val="28"/>
+          <w:szCs w:val="28"/>
+        </w:rPr>
+      </w:pPr>
+      <w:r>
+        <w:rPr>
+          <w:rFonts w:ascii="Monument Extended Black" w:hAnsi="Monument Extended Black"/>
+          <w:b/>
+          <w:bCs/>
+          <w:noProof/>
+          <w:sz w:val="28"/>
+          <w:szCs w:val="28"/>
+        </w:rPr>
+        <w:lastRenderedPageBreak/>
+        <w:drawing>
+          <wp:inline distT="0" distB="0" distL="0" distR="0" wp14:anchorId="749245BB" wp14:editId="2A8A035B">
+            <wp:extent cx="6515100" cy="8825769"/>
+            <wp:effectExtent l="0" t="0" r="0" b="0"/>
+            <wp:docPr id="71" name="Picture 71"/>
+            <wp:cNvGraphicFramePr>
+              <a:graphicFrameLocks xmlns:a="http://schemas.openxmlformats.org/drawingml/2006/main" noChangeAspect="1"/>
+            </wp:cNvGraphicFramePr>
+            <a:graphic xmlns:a="http://schemas.openxmlformats.org/drawingml/2006/main">
+              <a:graphicData uri="http://schemas.openxmlformats.org/drawingml/2006/picture">
+                <pic:pic xmlns:pic="http://schemas.openxmlformats.org/drawingml/2006/picture">
+                  <pic:nvPicPr>
+                    <pic:cNvPr id="0" name="Picture 74"/>
+                    <pic:cNvPicPr>
+                      <a:picLocks noChangeAspect="1" noChangeArrowheads="1"/>
+                    </pic:cNvPicPr>
+                  </pic:nvPicPr>
+                  <pic:blipFill>
+                    <a:blip r:embed="rId13">
+                      <a:extLst>
+                        <a:ext uri="{28A0092B-C50C-407E-A947-70E740481C1C}">
+                          <a14:useLocalDpi xmlns:a14="http://schemas.microsoft.com/office/drawing/2010/main" val="0"/>
+                        </a:ext>
+                      </a:extLst>
+                    </a:blip>
+                    <a:srcRect/>
+                    <a:stretch>
+                      <a:fillRect/>
+                    </a:stretch>
+                  </pic:blipFill>
+                  <pic:spPr bwMode="auto">
+                    <a:xfrm>
+                      <a:off x="0" y="0"/>
+                      <a:ext cx="6526551" cy="8841281"/>
+                    </a:xfrm>
+                    <a:prstGeom prst="rect">
+                      <a:avLst/>
+                    </a:prstGeom>
+                    <a:noFill/>
+                    <a:ln>
+                      <a:noFill/>
+                    </a:ln>
+                  </pic:spPr>
+                </pic:pic>
+              </a:graphicData>
+            </a:graphic>
+          </wp:inline>
+        </w:drawing>
+      </w:r>
+    </w:p>
+    <w:p>
+      <w:pPr>
+        <w:jc w:val="center"/>
+        <w:rPr>
+          <w:rFonts w:ascii="Monument Extended Black" w:hAnsi="Monument Extended Black"/>
+          <w:b/>
+          <w:bCs/>
+          <w:noProof/>
+          <w:sz w:val="32"/>
+          <w:szCs w:val="32"/>
+        </w:rPr>
+      </w:pPr>
+      <w:r>
+        <w:rPr>
+          <w:rFonts w:ascii="Monument Extended Black" w:hAnsi="Monument Extended Black"/>
+          <w:b/>
+          <w:bCs/>
+          <w:noProof/>
+          <w:sz w:val="32"/>
+          <w:szCs w:val="32"/>
+        </w:rPr>
+        <w:t>Function</w:t>
+      </w:r>
+    </w:p>
+    <w:p>
+      <w:pPr>
+        <w:rPr>
+          <w:rFonts w:ascii="Monument Extended Black" w:hAnsi="Monument Extended Black"/>
+          <w:b/>
+          <w:bCs/>
+          <w:noProof/>
+          <w:sz w:val="28"/>
+          <w:szCs w:val="28"/>
+        </w:rPr>
+      </w:pPr>
+    </w:p>
+    <w:p>
+      <w:pPr>
+        <w:rPr>
+          <w:rFonts w:ascii="Monument Extended Black" w:hAnsi="Monument Extended Black"/>
+          <w:b/>
+          <w:bCs/>
+          <w:sz w:val="28"/>
+          <w:szCs w:val="28"/>
+        </w:rPr>
+      </w:pPr>
+      <w:r>
+        <w:rPr>
+          <w:rFonts w:ascii="Monument Extended Black" w:hAnsi="Monument Extended Black"/>
+          <w:b/>
+          <w:bCs/>
+          <w:noProof/>
+          <w:sz w:val="28"/>
+          <w:szCs w:val="28"/>
+        </w:rPr>
+        <w:lastRenderedPageBreak/>
+        <w:drawing>
+          <wp:inline distT="0" distB="0" distL="0" distR="0" wp14:anchorId="0BAF8D9B" wp14:editId="68D83B16">
+            <wp:extent cx="7882759" cy="10980820"/>
+            <wp:effectExtent l="0" t="0" r="4445" b="0"/>
+            <wp:docPr id="67" name="Picture 67"/>
+            <wp:cNvGraphicFramePr>
+              <a:graphicFrameLocks xmlns:a="http://schemas.openxmlformats.org/drawingml/2006/main" noChangeAspect="1"/>
+            </wp:cNvGraphicFramePr>
+            <a:graphic xmlns:a="http://schemas.openxmlformats.org/drawingml/2006/main">
+              <a:graphicData uri="http://schemas.openxmlformats.org/drawingml/2006/picture">
+                <pic:pic xmlns:pic="http://schemas.openxmlformats.org/drawingml/2006/picture">
+                  <pic:nvPicPr>
+                    <pic:cNvPr id="0" name="Picture 70"/>
+                    <pic:cNvPicPr>
+                      <a:picLocks noChangeAspect="1" noChangeArrowheads="1"/>
+                    </pic:cNvPicPr>
+                  </pic:nvPicPr>
+                  <pic:blipFill>
+                    <a:blip r:embed="rId14" cstate="print">
+                      <a:extLst>
+                        <a:ext uri="{28A0092B-C50C-407E-A947-70E740481C1C}">
+                          <a14:useLocalDpi xmlns:a14="http://schemas.microsoft.com/office/drawing/2010/main" val="0"/>
+                        </a:ext>
+                      </a:extLst>
+                    </a:blip>
+                    <a:srcRect/>
+                    <a:stretch>
+                      <a:fillRect/>
+                    </a:stretch>
+                  </pic:blipFill>
+                  <pic:spPr bwMode="auto">
+                    <a:xfrm>
+                      <a:off x="0" y="0"/>
+                      <a:ext cx="7886436" cy="10985942"/>
+                    </a:xfrm>
+                    <a:prstGeom prst="rect">
+                      <a:avLst/>
+                    </a:prstGeom>
+                    <a:noFill/>
+                    <a:ln>
+                      <a:noFill/>
+                    </a:ln>
+                  </pic:spPr>
+                </pic:pic>
+              </a:graphicData>
+            </a:graphic>
+          </wp:inline>
+        </w:drawing>
+      </w:r>
     </w:p>
     <w:p>
       <w:pPr>
@@ -922,48 +1518,48 @@
           <w:szCs w:val="12"/>
           <w:highlight w:val="darkBlue"/>
         </w:rPr>
-        <w:t xml:space="preserve">                                                                                                                                                                        CSE – 2</w:t>
-      </w:r>
-      <w:r>
+        <w:t xml:space="preserve">                                                                                                                                                                        CSE – 206</w:t>
+      </w:r>
+    </w:p>
+    <w:p>
+      <w:pPr>
+        <w:jc w:val="center"/>
+        <w:rPr>
+          <w:rFonts w:ascii="Monument Extended Black" w:hAnsi="Monument Extended Black"/>
+          <w:color w:val="0F243E" w:themeColor="text2" w:themeShade="80"/>
+          <w:sz w:val="72"/>
+          <w:szCs w:val="72"/>
+        </w:rPr>
+      </w:pPr>
+      <w:r>
+        <w:rPr>
+          <w:rFonts w:ascii="Monument Extended Black" w:hAnsi="Monument Extended Black"/>
+          <w:color w:val="0F243E" w:themeColor="text2" w:themeShade="80"/>
+          <w:sz w:val="72"/>
+          <w:szCs w:val="72"/>
+        </w:rPr>
+        <w:t>THE END</w:t>
+      </w:r>
+    </w:p>
+    <w:p>
+      <w:pPr>
         <w:rPr>
           <w:rFonts w:ascii="Monument Extended Black" w:hAnsi="Monument Extended Black"/>
           <w:color w:val="0F243E" w:themeColor="text2" w:themeShade="80"/>
           <w:sz w:val="12"/>
           <w:szCs w:val="12"/>
-          <w:highlight w:val="darkBlue"/>
-        </w:rPr>
-        <w:t>06</w:t>
-      </w:r>
-    </w:p>
-    <w:p>
-      <w:pPr>
-        <w:jc w:val="center"/>
-        <w:rPr>
-          <w:rFonts w:ascii="Monument Extended Black" w:hAnsi="Monument Extended Black"/>
-          <w:color w:val="0F243E" w:themeColor="text2" w:themeShade="80"/>
-          <w:sz w:val="72"/>
-          <w:szCs w:val="72"/>
-        </w:rPr>
-      </w:pPr>
-      <w:r>
-        <w:rPr>
-          <w:rFonts w:ascii="Monument Extended Black" w:hAnsi="Monument Extended Black"/>
-          <w:color w:val="0F243E" w:themeColor="text2" w:themeShade="80"/>
-          <w:sz w:val="72"/>
-          <w:szCs w:val="72"/>
-        </w:rPr>
-        <w:t>THE END</w:t>
-      </w:r>
-    </w:p>
-    <w:p>
-      <w:pPr>
+        </w:rPr>
+      </w:pPr>
+      <w:r>
         <w:rPr>
           <w:rFonts w:ascii="Monument Extended Black" w:hAnsi="Monument Extended Black"/>
           <w:color w:val="0F243E" w:themeColor="text2" w:themeShade="80"/>
           <w:sz w:val="12"/>
           <w:szCs w:val="12"/>
-        </w:rPr>
-      </w:pPr>
+          <w:highlight w:val="darkBlue"/>
+        </w:rPr>
+        <w:t xml:space="preserve">                                                                                                              </w:t>
+      </w:r>
       <w:r>
         <w:rPr>
           <w:rFonts w:ascii="Monument Extended Black" w:hAnsi="Monument Extended Black"/>
@@ -972,7 +1568,7 @@
           <w:szCs w:val="12"/>
           <w:highlight w:val="darkBlue"/>
         </w:rPr>
-        <w:t xml:space="preserve">                                                                                                              </w:t>
+        <w:t xml:space="preserve"> </w:t>
       </w:r>
       <w:r>
         <w:rPr>
@@ -982,28 +1578,18 @@
           <w:szCs w:val="12"/>
           <w:highlight w:val="darkBlue"/>
         </w:rPr>
-        <w:t xml:space="preserve"> </w:t>
-      </w:r>
-      <w:r>
+        <w:t xml:space="preserve">                                                                                                                                   CSE – 206</w:t>
+      </w:r>
+    </w:p>
+    <w:p>
+      <w:pPr>
         <w:rPr>
           <w:rFonts w:ascii="Monument Extended Black" w:hAnsi="Monument Extended Black"/>
           <w:color w:val="0F243E" w:themeColor="text2" w:themeShade="80"/>
           <w:sz w:val="12"/>
           <w:szCs w:val="12"/>
-          <w:highlight w:val="darkBlue"/>
-        </w:rPr>
-        <w:t xml:space="preserve">                                                                                                                                   CSE – 2</w:t>
-      </w:r>
-      <w:r>
-        <w:rPr>
-          <w:rFonts w:ascii="Monument Extended Black" w:hAnsi="Monument Extended Black"/>
-          <w:color w:val="0F243E" w:themeColor="text2" w:themeShade="80"/>
-          <w:sz w:val="12"/>
-          <w:szCs w:val="12"/>
-          <w:highlight w:val="darkBlue"/>
-        </w:rPr>
-        <w:t>06</w:t>
-      </w:r>
+        </w:rPr>
+      </w:pPr>
     </w:p>
     <w:sectPr>
       <w:pgSz w:w="12240" w:h="15840" w:code="1"/>

</xml_diff>